<commit_message>
User Manual updated to version 1.6
</commit_message>
<xml_diff>
--- a/ZetaFish/project docs/ZetaFish - User's Manual.docx
+++ b/ZetaFish/project docs/ZetaFish - User's Manual.docx
@@ -1,6 +1,6 @@
 
 <file path=word/document.xml><?xml version="1.0" encoding="utf-8"?>
-<w:document xmlns:wpc="http://schemas.microsoft.com/office/word/2010/wordprocessingCanvas" xmlns:mc="http://schemas.openxmlformats.org/markup-compatibility/2006" xmlns:o="urn:schemas-microsoft-com:office:office" xmlns:r="http://schemas.openxmlformats.org/officeDocument/2006/relationships" xmlns:m="http://schemas.openxmlformats.org/officeDocument/2006/math" xmlns:v="urn:schemas-microsoft-com:vml" xmlns:wp14="http://schemas.microsoft.com/office/word/2010/wordprocessingDrawing" xmlns:wp="http://schemas.openxmlformats.org/drawingml/2006/wordprocessingDrawing" xmlns:w10="urn:schemas-microsoft-com:office:word" xmlns:w="http://schemas.openxmlformats.org/wordprocessingml/2006/main" xmlns:w14="http://schemas.microsoft.com/office/word/2010/wordml" xmlns:wpg="http://schemas.microsoft.com/office/word/2010/wordprocessingGroup" xmlns:wpi="http://schemas.microsoft.com/office/word/2010/wordprocessingInk" xmlns:wne="http://schemas.microsoft.com/office/word/2006/wordml" xmlns:wps="http://schemas.microsoft.com/office/word/2010/wordprocessingShape" mc:Ignorable="w14 wp14">
+<w:document xmlns:wpc="http://schemas.microsoft.com/office/word/2010/wordprocessingCanvas" xmlns:mo="http://schemas.microsoft.com/office/mac/office/2008/main" xmlns:mc="http://schemas.openxmlformats.org/markup-compatibility/2006" xmlns:mv="urn:schemas-microsoft-com:mac:vml" xmlns:o="urn:schemas-microsoft-com:office:office" xmlns:r="http://schemas.openxmlformats.org/officeDocument/2006/relationships" xmlns:m="http://schemas.openxmlformats.org/officeDocument/2006/math" xmlns:v="urn:schemas-microsoft-com:vml" xmlns:wp14="http://schemas.microsoft.com/office/word/2010/wordprocessingDrawing" xmlns:wp="http://schemas.openxmlformats.org/drawingml/2006/wordprocessingDrawing" xmlns:w10="urn:schemas-microsoft-com:office:word" xmlns:w="http://schemas.openxmlformats.org/wordprocessingml/2006/main" xmlns:w14="http://schemas.microsoft.com/office/word/2010/wordml" xmlns:wpg="http://schemas.microsoft.com/office/word/2010/wordprocessingGroup" xmlns:wpi="http://schemas.microsoft.com/office/word/2010/wordprocessingInk" xmlns:wne="http://schemas.microsoft.com/office/word/2006/wordml" xmlns:wps="http://schemas.microsoft.com/office/word/2010/wordprocessingShape" mc:Ignorable="w14 wp14">
   <w:body>
     <w:p>
       <w:pPr>
@@ -75,7 +75,7 @@
         <w:rPr>
           <w:rFonts w:ascii="Lucida Sans" w:hAnsi="Lucida Sans"/>
         </w:rPr>
-        <w:t>1.5</w:t>
+        <w:t>1.6</w:t>
       </w:r>
     </w:p>
     <w:p>
@@ -384,6 +384,18 @@
         <w:rPr>
           <w:rFonts w:ascii="Lucida Grande" w:hAnsi="Lucida Grande"/>
         </w:rPr>
+        <w:sectPr>
+          <w:footerReference w:type="even" r:id="rId11"/>
+          <w:footerReference w:type="default" r:id="rId12"/>
+          <w:endnotePr>
+            <w:numFmt w:val="decimal"/>
+          </w:endnotePr>
+          <w:pgSz w:w="12240" w:h="15840"/>
+          <w:pgMar w:top="1440" w:right="1440" w:bottom="1440" w:left="1440" w:header="720" w:footer="720" w:gutter="0"/>
+          <w:cols w:space="720"/>
+          <w:titlePg/>
+          <w:docGrid w:linePitch="360"/>
+        </w:sectPr>
       </w:pPr>
     </w:p>
     <w:p>
@@ -1030,13 +1042,7 @@
               <w:rPr>
                 <w:rFonts w:asciiTheme="majorHAnsi" w:hAnsiTheme="majorHAnsi" w:cstheme="minorHAnsi"/>
               </w:rPr>
-              <w:t>Fixed Title Page</w:t>
-            </w:r>
-            <w:r>
-              <w:rPr>
-                <w:rFonts w:asciiTheme="majorHAnsi" w:hAnsiTheme="majorHAnsi" w:cstheme="minorHAnsi"/>
-              </w:rPr>
-              <w:t xml:space="preserve"> and more typos.</w:t>
+              <w:t>Fixed Title Page and more typos.</w:t>
             </w:r>
           </w:p>
         </w:tc>
@@ -1063,6 +1069,97 @@
           </w:p>
         </w:tc>
       </w:tr>
+      <w:tr>
+        <w:trPr>
+          <w:trHeight w:val="79"/>
+        </w:trPr>
+        <w:tc>
+          <w:tcPr>
+            <w:tcW w:w="2358" w:type="dxa"/>
+            <w:tcBorders>
+              <w:bottom w:val="single" w:sz="12" w:space="0" w:color="auto"/>
+            </w:tcBorders>
+          </w:tcPr>
+          <w:p>
+            <w:pPr>
+              <w:rPr>
+                <w:rFonts w:asciiTheme="majorHAnsi" w:hAnsiTheme="majorHAnsi"/>
+              </w:rPr>
+            </w:pPr>
+            <w:r>
+              <w:rPr>
+                <w:rFonts w:asciiTheme="majorHAnsi" w:hAnsiTheme="majorHAnsi"/>
+              </w:rPr>
+              <w:t>Patrick Michalina</w:t>
+            </w:r>
+          </w:p>
+        </w:tc>
+        <w:tc>
+          <w:tcPr>
+            <w:tcW w:w="1620" w:type="dxa"/>
+            <w:tcBorders>
+              <w:bottom w:val="single" w:sz="12" w:space="0" w:color="auto"/>
+            </w:tcBorders>
+          </w:tcPr>
+          <w:p>
+            <w:pPr>
+              <w:jc w:val="center"/>
+              <w:rPr>
+                <w:rFonts w:asciiTheme="majorHAnsi" w:hAnsiTheme="majorHAnsi" w:cstheme="minorHAnsi"/>
+              </w:rPr>
+            </w:pPr>
+            <w:r>
+              <w:rPr>
+                <w:rFonts w:asciiTheme="majorHAnsi" w:hAnsiTheme="majorHAnsi" w:cstheme="minorHAnsi"/>
+              </w:rPr>
+              <w:t>12/12/2010</w:t>
+            </w:r>
+          </w:p>
+        </w:tc>
+        <w:tc>
+          <w:tcPr>
+            <w:tcW w:w="4230" w:type="dxa"/>
+            <w:tcBorders>
+              <w:bottom w:val="single" w:sz="12" w:space="0" w:color="auto"/>
+            </w:tcBorders>
+          </w:tcPr>
+          <w:p>
+            <w:pPr>
+              <w:rPr>
+                <w:rFonts w:asciiTheme="majorHAnsi" w:hAnsiTheme="majorHAnsi" w:cstheme="minorHAnsi"/>
+              </w:rPr>
+            </w:pPr>
+            <w:r>
+              <w:rPr>
+                <w:rFonts w:asciiTheme="majorHAnsi" w:hAnsiTheme="majorHAnsi" w:cstheme="minorHAnsi"/>
+              </w:rPr>
+              <w:t>Fixed numbering and grammar errors.</w:t>
+            </w:r>
+          </w:p>
+        </w:tc>
+        <w:tc>
+          <w:tcPr>
+            <w:tcW w:w="1267" w:type="dxa"/>
+            <w:tcBorders>
+              <w:bottom w:val="single" w:sz="12" w:space="0" w:color="auto"/>
+            </w:tcBorders>
+          </w:tcPr>
+          <w:p>
+            <w:pPr>
+              <w:jc w:val="center"/>
+              <w:rPr>
+                <w:rFonts w:asciiTheme="majorHAnsi" w:hAnsiTheme="majorHAnsi" w:cstheme="minorHAnsi"/>
+              </w:rPr>
+            </w:pPr>
+            <w:r>
+              <w:rPr>
+                <w:rFonts w:asciiTheme="majorHAnsi" w:hAnsiTheme="majorHAnsi" w:cstheme="minorHAnsi"/>
+              </w:rPr>
+              <w:t>1.6</w:t>
+            </w:r>
+          </w:p>
+        </w:tc>
+      </w:tr>
     </w:tbl>
     <w:p>
       <w:pPr>
@@ -1076,8 +1173,6 @@
           <w:szCs w:val="22"/>
         </w:rPr>
         <w:sectPr>
-          <w:footerReference w:type="even" r:id="rId11"/>
-          <w:footerReference w:type="default" r:id="rId12"/>
           <w:endnotePr>
             <w:numFmt w:val="decimal"/>
           </w:endnotePr>
@@ -1105,7 +1200,6 @@
           <w:docPartUnique/>
         </w:docPartObj>
       </w:sdtPr>
-      <w:sdtEndPr/>
       <w:sdtContent>
         <w:p>
           <w:pPr>
@@ -2840,11 +2934,6 @@
         </w:p>
       </w:sdtContent>
     </w:sdt>
-    <w:p/>
-    <w:p/>
-    <w:p/>
-    <w:p/>
-    <w:p/>
     <w:p/>
     <w:p/>
     <w:p/>
@@ -3817,27 +3906,14 @@
       <w:r>
         <w:t xml:space="preserve">Figure </w:t>
       </w:r>
-      <w:r>
-        <w:fldChar w:fldCharType="begin"/>
-      </w:r>
-      <w:r>
-        <w:instrText xml:space="preserve"> SEQ Figure \* ARABIC </w:instrText>
-      </w:r>
-      <w:r>
-        <w:fldChar w:fldCharType="separate"/>
-      </w:r>
-      <w:r>
-        <w:rPr>
-          <w:noProof/>
-        </w:rPr>
-        <w:t>1</w:t>
-      </w:r>
-      <w:r>
-        <w:rPr>
-          <w:noProof/>
-        </w:rPr>
-        <w:fldChar w:fldCharType="end"/>
-      </w:r>
+      <w:fldSimple w:instr=" SEQ Figure \* ARABIC ">
+        <w:r>
+          <w:rPr>
+            <w:noProof/>
+          </w:rPr>
+          <w:t>1</w:t>
+        </w:r>
+      </w:fldSimple>
       <w:bookmarkEnd w:id="24"/>
       <w:r>
         <w:t xml:space="preserve"> - </w:t>
@@ -3951,18 +4027,10 @@
       </w:r>
       <w:proofErr w:type="spellEnd"/>
       <w:r>
-        <w:t xml:space="preserve"> on a Macintosh </w:t>
-      </w:r>
-      <w:proofErr w:type="gramStart"/>
-      <w:r>
-        <w:t>syst</w:t>
-      </w:r>
-      <w:r>
-        <w:t>em (OSX 10.5+) simply store</w:t>
-      </w:r>
-      <w:proofErr w:type="gramEnd"/>
-      <w:r>
-        <w:t xml:space="preserve"> the </w:t>
+        <w:t xml:space="preserve"> on a Macintosh syst</w:t>
+      </w:r>
+      <w:r>
+        <w:t xml:space="preserve">em (OSX 10.5+) simply store the </w:t>
       </w:r>
       <w:r>
         <w:t xml:space="preserve">downloaded application in any folder. To start the game double click the icon </w:t>
@@ -4069,27 +4137,14 @@
       <w:r>
         <w:t xml:space="preserve">Figure </w:t>
       </w:r>
-      <w:r>
-        <w:fldChar w:fldCharType="begin"/>
-      </w:r>
-      <w:r>
-        <w:instrText xml:space="preserve"> SEQ Figure \* ARABIC </w:instrText>
-      </w:r>
-      <w:r>
-        <w:fldChar w:fldCharType="separate"/>
-      </w:r>
-      <w:r>
-        <w:rPr>
-          <w:noProof/>
-        </w:rPr>
-        <w:t>2</w:t>
-      </w:r>
-      <w:r>
-        <w:rPr>
-          <w:noProof/>
-        </w:rPr>
-        <w:fldChar w:fldCharType="end"/>
-      </w:r>
+      <w:fldSimple w:instr=" SEQ Figure \* ARABIC ">
+        <w:r>
+          <w:rPr>
+            <w:noProof/>
+          </w:rPr>
+          <w:t>2</w:t>
+        </w:r>
+      </w:fldSimple>
       <w:r>
         <w:t xml:space="preserve"> - </w:t>
       </w:r>
@@ -4176,27 +4231,14 @@
       <w:r>
         <w:t xml:space="preserve">Figure </w:t>
       </w:r>
-      <w:r>
-        <w:fldChar w:fldCharType="begin"/>
-      </w:r>
-      <w:r>
-        <w:instrText xml:space="preserve"> SEQ Figure \* ARABIC </w:instrText>
-      </w:r>
-      <w:r>
-        <w:fldChar w:fldCharType="separate"/>
-      </w:r>
-      <w:r>
-        <w:rPr>
-          <w:noProof/>
-        </w:rPr>
-        <w:t>3</w:t>
-      </w:r>
-      <w:r>
-        <w:rPr>
-          <w:noProof/>
-        </w:rPr>
-        <w:fldChar w:fldCharType="end"/>
-      </w:r>
+      <w:fldSimple w:instr=" SEQ Figure \* ARABIC ">
+        <w:r>
+          <w:rPr>
+            <w:noProof/>
+          </w:rPr>
+          <w:t>3</w:t>
+        </w:r>
+      </w:fldSimple>
       <w:r>
         <w:t xml:space="preserve"> - </w:t>
       </w:r>
@@ -4281,27 +4323,14 @@
       <w:r>
         <w:t xml:space="preserve">Figure </w:t>
       </w:r>
-      <w:r>
-        <w:fldChar w:fldCharType="begin"/>
-      </w:r>
-      <w:r>
-        <w:instrText xml:space="preserve"> SEQ Figure \* ARABIC </w:instrText>
-      </w:r>
-      <w:r>
-        <w:fldChar w:fldCharType="separate"/>
-      </w:r>
-      <w:r>
-        <w:rPr>
-          <w:noProof/>
-        </w:rPr>
-        <w:t>4</w:t>
-      </w:r>
-      <w:r>
-        <w:rPr>
-          <w:noProof/>
-        </w:rPr>
-        <w:fldChar w:fldCharType="end"/>
-      </w:r>
+      <w:fldSimple w:instr=" SEQ Figure \* ARABIC ">
+        <w:r>
+          <w:rPr>
+            <w:noProof/>
+          </w:rPr>
+          <w:t>4</w:t>
+        </w:r>
+      </w:fldSimple>
       <w:r>
         <w:t xml:space="preserve"> - </w:t>
       </w:r>
@@ -4442,27 +4471,14 @@
       <w:r>
         <w:t xml:space="preserve">Figure </w:t>
       </w:r>
-      <w:r>
-        <w:fldChar w:fldCharType="begin"/>
-      </w:r>
-      <w:r>
-        <w:instrText xml:space="preserve"> SEQ Figure \* ARABIC </w:instrText>
-      </w:r>
-      <w:r>
-        <w:fldChar w:fldCharType="separate"/>
-      </w:r>
-      <w:r>
-        <w:rPr>
-          <w:noProof/>
-        </w:rPr>
-        <w:t>5</w:t>
-      </w:r>
-      <w:r>
-        <w:rPr>
-          <w:noProof/>
-        </w:rPr>
-        <w:fldChar w:fldCharType="end"/>
-      </w:r>
+      <w:fldSimple w:instr=" SEQ Figure \* ARABIC ">
+        <w:r>
+          <w:rPr>
+            <w:noProof/>
+          </w:rPr>
+          <w:t>5</w:t>
+        </w:r>
+      </w:fldSimple>
       <w:bookmarkEnd w:id="27"/>
       <w:r>
         <w:t xml:space="preserve"> - </w:t>
@@ -4580,27 +4596,14 @@
       <w:r>
         <w:t xml:space="preserve">Figure </w:t>
       </w:r>
-      <w:r>
-        <w:fldChar w:fldCharType="begin"/>
-      </w:r>
-      <w:r>
-        <w:instrText xml:space="preserve"> SEQ Figure \* ARABIC </w:instrText>
-      </w:r>
-      <w:r>
-        <w:fldChar w:fldCharType="separate"/>
-      </w:r>
-      <w:r>
-        <w:rPr>
-          <w:noProof/>
-        </w:rPr>
-        <w:t>6</w:t>
-      </w:r>
-      <w:r>
-        <w:rPr>
-          <w:noProof/>
-        </w:rPr>
-        <w:fldChar w:fldCharType="end"/>
-      </w:r>
+      <w:fldSimple w:instr=" SEQ Figure \* ARABIC ">
+        <w:r>
+          <w:rPr>
+            <w:noProof/>
+          </w:rPr>
+          <w:t>6</w:t>
+        </w:r>
+      </w:fldSimple>
       <w:bookmarkEnd w:id="29"/>
       <w:r>
         <w:t xml:space="preserve"> - </w:t>
@@ -4748,27 +4751,14 @@
       <w:r>
         <w:t xml:space="preserve">Figure </w:t>
       </w:r>
-      <w:r>
-        <w:fldChar w:fldCharType="begin"/>
-      </w:r>
-      <w:r>
-        <w:instrText xml:space="preserve"> SEQ Figure \* ARABIC </w:instrText>
-      </w:r>
-      <w:r>
-        <w:fldChar w:fldCharType="separate"/>
-      </w:r>
-      <w:r>
-        <w:rPr>
-          <w:noProof/>
-        </w:rPr>
-        <w:t>7</w:t>
-      </w:r>
-      <w:r>
-        <w:rPr>
-          <w:noProof/>
-        </w:rPr>
-        <w:fldChar w:fldCharType="end"/>
-      </w:r>
+      <w:fldSimple w:instr=" SEQ Figure \* ARABIC ">
+        <w:r>
+          <w:rPr>
+            <w:noProof/>
+          </w:rPr>
+          <w:t>7</w:t>
+        </w:r>
+      </w:fldSimple>
       <w:bookmarkEnd w:id="30"/>
       <w:r>
         <w:t xml:space="preserve"> - Player name dialog</w:t>
@@ -4854,27 +4844,14 @@
       <w:r>
         <w:t xml:space="preserve">Figure </w:t>
       </w:r>
-      <w:r>
-        <w:fldChar w:fldCharType="begin"/>
-      </w:r>
-      <w:r>
-        <w:instrText xml:space="preserve"> SEQ Figure \* ARABIC </w:instrText>
-      </w:r>
-      <w:r>
-        <w:fldChar w:fldCharType="separate"/>
-      </w:r>
-      <w:r>
-        <w:rPr>
-          <w:noProof/>
-        </w:rPr>
-        <w:t>8</w:t>
-      </w:r>
-      <w:r>
-        <w:rPr>
-          <w:noProof/>
-        </w:rPr>
-        <w:fldChar w:fldCharType="end"/>
-      </w:r>
+      <w:fldSimple w:instr=" SEQ Figure \* ARABIC ">
+        <w:r>
+          <w:rPr>
+            <w:noProof/>
+          </w:rPr>
+          <w:t>8</w:t>
+        </w:r>
+      </w:fldSimple>
       <w:bookmarkEnd w:id="31"/>
       <w:r>
         <w:t xml:space="preserve"> - Server name dialog</w:t>
@@ -5016,27 +4993,14 @@
       <w:r>
         <w:t xml:space="preserve">Figure </w:t>
       </w:r>
-      <w:r>
-        <w:fldChar w:fldCharType="begin"/>
-      </w:r>
-      <w:r>
-        <w:instrText xml:space="preserve"> SEQ Figure \* ARABIC </w:instrText>
-      </w:r>
-      <w:r>
-        <w:fldChar w:fldCharType="separate"/>
-      </w:r>
-      <w:r>
-        <w:rPr>
-          <w:noProof/>
-        </w:rPr>
-        <w:t>9</w:t>
-      </w:r>
-      <w:r>
-        <w:rPr>
-          <w:noProof/>
-        </w:rPr>
-        <w:fldChar w:fldCharType="end"/>
-      </w:r>
+      <w:fldSimple w:instr=" SEQ Figure \* ARABIC ">
+        <w:r>
+          <w:rPr>
+            <w:noProof/>
+          </w:rPr>
+          <w:t>9</w:t>
+        </w:r>
+      </w:fldSimple>
       <w:bookmarkEnd w:id="32"/>
       <w:r>
         <w:t xml:space="preserve"> - System Settings</w:t>
@@ -5154,6 +5118,9 @@
         </w:rPr>
       </w:pPr>
       <w:r>
+        <w:rPr>
+          <w:noProof/>
+        </w:rPr>
         <w:drawing>
           <wp:inline distT="0" distB="0" distL="0" distR="0" wp14:anchorId="7927DC14" wp14:editId="0BAC0B94">
             <wp:extent cx="5943600" cy="4468969"/>
@@ -5203,25 +5170,43 @@
           </wp:inline>
         </w:drawing>
       </w:r>
-      <w:bookmarkStart w:id="34" w:name="_GoBack"/>
+    </w:p>
+    <w:p>
+      <w:pPr>
+        <w:pStyle w:val="Caption"/>
+      </w:pPr>
+      <w:bookmarkStart w:id="34" w:name="_Ref279938971"/>
+      <w:r>
+        <w:t xml:space="preserve">Figure </w:t>
+      </w:r>
+      <w:fldSimple w:instr=" SEQ Figure \* ARABIC ">
+        <w:r>
+          <w:rPr>
+            <w:noProof/>
+          </w:rPr>
+          <w:t>10</w:t>
+        </w:r>
+      </w:fldSimple>
       <w:bookmarkEnd w:id="34"/>
-    </w:p>
-    <w:p>
-      <w:pPr>
-        <w:pStyle w:val="Caption"/>
-      </w:pPr>
-      <w:bookmarkStart w:id="35" w:name="_Ref279938971"/>
+      <w:r>
+        <w:t xml:space="preserve"> - Main Screen with Annotation</w:t>
+      </w:r>
+    </w:p>
+    <w:p>
+      <w:r>
+        <w:t xml:space="preserve">Details on the annotations shown in </w:t>
+      </w:r>
+      <w:r>
+        <w:fldChar w:fldCharType="begin"/>
+      </w:r>
+      <w:r>
+        <w:instrText xml:space="preserve"> REF _Ref279938971 \h </w:instrText>
+      </w:r>
+      <w:r>
+        <w:fldChar w:fldCharType="separate"/>
+      </w:r>
       <w:r>
         <w:t xml:space="preserve">Figure </w:t>
-      </w:r>
-      <w:r>
-        <w:fldChar w:fldCharType="begin"/>
-      </w:r>
-      <w:r>
-        <w:instrText xml:space="preserve"> SEQ Figure \* ARABIC </w:instrText>
-      </w:r>
-      <w:r>
-        <w:fldChar w:fldCharType="separate"/>
       </w:r>
       <w:r>
         <w:rPr>
@@ -5230,89 +5215,56 @@
         <w:t>10</w:t>
       </w:r>
       <w:r>
-        <w:rPr>
-          <w:noProof/>
-        </w:rPr>
         <w:fldChar w:fldCharType="end"/>
       </w:r>
+      <w:r>
+        <w:t xml:space="preserve"> are </w:t>
+      </w:r>
+      <w:r>
+        <w:t xml:space="preserve">described in Section </w:t>
+      </w:r>
+      <w:r>
+        <w:fldChar w:fldCharType="begin"/>
+      </w:r>
+      <w:r>
+        <w:instrText xml:space="preserve"> REF _Ref279939978 \r \h </w:instrText>
+      </w:r>
+      <w:r>
+        <w:fldChar w:fldCharType="separate"/>
+      </w:r>
+      <w:r>
+        <w:t>5.1</w:t>
+      </w:r>
+      <w:r>
+        <w:fldChar w:fldCharType="end"/>
+      </w:r>
+      <w:r>
+        <w:t>.</w:t>
+      </w:r>
+    </w:p>
+    <w:p>
+      <w:pPr>
+        <w:spacing w:before="100" w:beforeAutospacing="1" w:after="240"/>
+      </w:pPr>
+      <w:r>
+        <w:br w:type="page"/>
+      </w:r>
+    </w:p>
+    <w:p/>
+    <w:p>
+      <w:pPr>
+        <w:pStyle w:val="Heading2"/>
+      </w:pPr>
+      <w:bookmarkStart w:id="35" w:name="_Ref279939978"/>
+      <w:bookmarkStart w:id="36" w:name="_Toc279940158"/>
+      <w:r>
+        <w:t xml:space="preserve">Main Screen </w:t>
+      </w:r>
+      <w:r>
+        <w:t>Details</w:t>
+      </w:r>
       <w:bookmarkEnd w:id="35"/>
-      <w:r>
-        <w:t xml:space="preserve"> - Main Screen with Annotation</w:t>
-      </w:r>
-    </w:p>
-    <w:p>
-      <w:r>
-        <w:t xml:space="preserve">Details on the annotations shown in </w:t>
-      </w:r>
-      <w:r>
-        <w:fldChar w:fldCharType="begin"/>
-      </w:r>
-      <w:r>
-        <w:instrText xml:space="preserve"> REF _Ref279938971 \h </w:instrText>
-      </w:r>
-      <w:r>
-        <w:fldChar w:fldCharType="separate"/>
-      </w:r>
-      <w:r>
-        <w:t xml:space="preserve">Figure </w:t>
-      </w:r>
-      <w:r>
-        <w:rPr>
-          <w:noProof/>
-        </w:rPr>
-        <w:t>10</w:t>
-      </w:r>
-      <w:r>
-        <w:fldChar w:fldCharType="end"/>
-      </w:r>
-      <w:r>
-        <w:t xml:space="preserve"> are </w:t>
-      </w:r>
-      <w:r>
-        <w:t xml:space="preserve">described in Section </w:t>
-      </w:r>
-      <w:r>
-        <w:fldChar w:fldCharType="begin"/>
-      </w:r>
-      <w:r>
-        <w:instrText xml:space="preserve"> REF _Ref279939978 \r \h </w:instrText>
-      </w:r>
-      <w:r>
-        <w:fldChar w:fldCharType="separate"/>
-      </w:r>
-      <w:r>
-        <w:t>5.1</w:t>
-      </w:r>
-      <w:r>
-        <w:fldChar w:fldCharType="end"/>
-      </w:r>
-      <w:r>
-        <w:t>.</w:t>
-      </w:r>
-    </w:p>
-    <w:p>
-      <w:pPr>
-        <w:spacing w:before="100" w:beforeAutospacing="1" w:after="240"/>
-      </w:pPr>
-      <w:r>
-        <w:br w:type="page"/>
-      </w:r>
-    </w:p>
-    <w:p/>
-    <w:p>
-      <w:pPr>
-        <w:pStyle w:val="Heading2"/>
-      </w:pPr>
-      <w:bookmarkStart w:id="36" w:name="_Ref279939978"/>
-      <w:bookmarkStart w:id="37" w:name="_Toc279940158"/>
-      <w:r>
-        <w:t xml:space="preserve">Main Screen </w:t>
-      </w:r>
-      <w:r>
-        <w:t>Details</w:t>
-      </w:r>
       <w:bookmarkEnd w:id="36"/>
-      <w:bookmarkEnd w:id="37"/>
     </w:p>
     <w:p>
       <w:pPr>
@@ -5323,16 +5275,16 @@
         </w:numPr>
       </w:pPr>
       <w:r>
-        <w:t xml:space="preserve">Once the game is started, the player whose turn it is to play asks another player for their cards of a particular </w:t>
-      </w:r>
-      <w:r>
-        <w:t>value</w:t>
-      </w:r>
-      <w:r>
-        <w:t>.</w:t>
-      </w:r>
-      <w:r>
-        <w:t xml:space="preserve">  (2’s, Queens, Jacks, etc.)</w:t>
+        <w:t xml:space="preserve">Once </w:t>
+      </w:r>
+      <w:r>
+        <w:t xml:space="preserve">the game is started, the players request </w:t>
+      </w:r>
+      <w:r>
+        <w:t xml:space="preserve">cards </w:t>
+      </w:r>
+      <w:r>
+        <w:t>from other players.</w:t>
       </w:r>
     </w:p>
     <w:p>
@@ -5350,10 +5302,10 @@
         <w:t>request cards from another</w:t>
       </w:r>
       <w:r>
-        <w:t xml:space="preserve"> player by clicking that player’s hand. </w:t>
-      </w:r>
-      <w:r>
-        <w:t>(Targeted player)</w:t>
+        <w:t xml:space="preserve"> player </w:t>
+      </w:r>
+      <w:r>
+        <w:t>by clicking that player’s hand.</w:t>
       </w:r>
     </w:p>
     <w:p>
@@ -5368,7 +5320,7 @@
         <w:t>Target</w:t>
       </w:r>
       <w:r>
-        <w:t xml:space="preserve"> player’s hand is shown in Green Color</w:t>
+        <w:t xml:space="preserve"> player’s hand is shown in green</w:t>
       </w:r>
       <w:r>
         <w:t>.</w:t>
@@ -5412,17 +5364,10 @@
           <w:numId w:val="27"/>
         </w:numPr>
       </w:pPr>
-      <w:r>
-        <w:t xml:space="preserve">The next turn </w:t>
-      </w:r>
-      <w:r>
-        <w:t>moves</w:t>
-      </w:r>
-      <w:r>
-        <w:t xml:space="preserve"> to the next player</w:t>
-      </w:r>
-      <w:r>
-        <w:t>.</w:t>
+      <w:bookmarkStart w:id="37" w:name="_GoBack"/>
+      <w:bookmarkEnd w:id="37"/>
+      <w:r>
+        <w:t>The current player is denoted with a fish to the right of the player’s hand.</w:t>
       </w:r>
     </w:p>
     <w:p>
@@ -5434,7 +5379,13 @@
         </w:numPr>
       </w:pPr>
       <w:r>
-        <w:t>The current player is denoted with a fish to the right of the player’s hand.</w:t>
+        <w:t xml:space="preserve">If the player who was asked has no cards of that </w:t>
+      </w:r>
+      <w:r>
+        <w:t>value</w:t>
+      </w:r>
+      <w:r>
+        <w:t xml:space="preserve"> then the asking player draws a card from the ocean automatically.</w:t>
       </w:r>
     </w:p>
     <w:p>
@@ -5446,13 +5397,10 @@
         </w:numPr>
       </w:pPr>
       <w:r>
-        <w:t xml:space="preserve">If the player who was asked has no cards of that </w:t>
-      </w:r>
-      <w:r>
-        <w:t>value</w:t>
-      </w:r>
-      <w:r>
-        <w:t xml:space="preserve"> then the asking player draws a card from the ocean automatically.</w:t>
+        <w:t xml:space="preserve">When one player has four of the same cards of a given rank, they form </w:t>
+      </w:r>
+      <w:r>
+        <w:t>a book and may be played at any time.</w:t>
       </w:r>
     </w:p>
     <w:p>
@@ -5464,10 +5412,19 @@
         </w:numPr>
       </w:pPr>
       <w:r>
-        <w:t xml:space="preserve">When one player has four of the same cards of a given rank, they form </w:t>
-      </w:r>
-      <w:r>
-        <w:t>a book and may be played at any time.</w:t>
+        <w:t xml:space="preserve">Played books </w:t>
+      </w:r>
+      <w:r>
+        <w:t>are placed face up</w:t>
+      </w:r>
+      <w:r>
+        <w:t xml:space="preserve"> on the table. Each book is worth a single</w:t>
+      </w:r>
+      <w:r>
+        <w:t xml:space="preserve"> point</w:t>
+      </w:r>
+      <w:r>
+        <w:t>.</w:t>
       </w:r>
     </w:p>
     <w:p>
@@ -5479,42 +5436,16 @@
         </w:numPr>
       </w:pPr>
       <w:r>
-        <w:t xml:space="preserve">Played books </w:t>
-      </w:r>
-      <w:r>
-        <w:t>are placed face up on the table. Each book worth 1 point</w:t>
-      </w:r>
-      <w:r>
-        <w:t>.</w:t>
-      </w:r>
-    </w:p>
-    <w:p>
-      <w:pPr>
-        <w:pStyle w:val="ListParagraph"/>
-        <w:numPr>
-          <w:ilvl w:val="0"/>
-          <w:numId w:val="27"/>
-        </w:numPr>
-      </w:pPr>
-      <w:r>
-        <w:t>If a</w:t>
-      </w:r>
-      <w:r>
-        <w:t>ny</w:t>
-      </w:r>
-      <w:r>
-        <w:t xml:space="preserve"> </w:t>
-      </w:r>
-      <w:proofErr w:type="gramStart"/>
+        <w:t xml:space="preserve">If a </w:t>
+      </w:r>
       <w:r>
         <w:t>player run</w:t>
       </w:r>
-      <w:proofErr w:type="gramEnd"/>
-      <w:r>
-        <w:t xml:space="preserve"> out of cards,</w:t>
-      </w:r>
-      <w:r>
-        <w:t xml:space="preserve"> the game is over and the player with the most books wins.</w:t>
+      <w:r>
+        <w:t xml:space="preserve">s out of cards </w:t>
+      </w:r>
+      <w:r>
+        <w:t>the game is over and the player with the most books wins.</w:t>
       </w:r>
     </w:p>
     <w:p>
@@ -5569,7 +5500,19 @@
         </w:numPr>
       </w:pPr>
       <w:r>
-        <w:t>Once the game is started, no new player can be added.</w:t>
+        <w:t>Once the game is started, no new player</w:t>
+      </w:r>
+      <w:r>
+        <w:t>s</w:t>
+      </w:r>
+      <w:r>
+        <w:t xml:space="preserve"> </w:t>
+      </w:r>
+      <w:r>
+        <w:t>may join</w:t>
+      </w:r>
+      <w:r>
+        <w:t>.</w:t>
       </w:r>
     </w:p>
     <w:p>
@@ -5639,7 +5582,13 @@
         </w:numPr>
       </w:pPr>
       <w:r>
-        <w:t>The game uses a standard 52 card Deck, with computer as a dealer</w:t>
+        <w:t>Th</w:t>
+      </w:r>
+      <w:r>
+        <w:t xml:space="preserve">e game uses a standard 52-card deck </w:t>
+      </w:r>
+      <w:r>
+        <w:t>with computer as a dealer</w:t>
       </w:r>
       <w:r>
         <w:t>.</w:t>
@@ -5730,7 +5679,19 @@
         <w:t xml:space="preserve">The player who started the </w:t>
       </w:r>
       <w:r>
-        <w:t>game goes first.</w:t>
+        <w:t>game</w:t>
+      </w:r>
+      <w:r>
+        <w:t xml:space="preserve"> (the game host)</w:t>
+      </w:r>
+      <w:r>
+        <w:t xml:space="preserve"> </w:t>
+      </w:r>
+      <w:r>
+        <w:t>always goes</w:t>
+      </w:r>
+      <w:r>
+        <w:t xml:space="preserve"> first.</w:t>
       </w:r>
     </w:p>
     <w:p>
@@ -5742,16 +5703,13 @@
         </w:numPr>
       </w:pPr>
       <w:r>
-        <w:t xml:space="preserve">The remaining players would get their turn </w:t>
-      </w:r>
-      <w:r>
-        <w:t>in the order they join</w:t>
-      </w:r>
-      <w:r>
-        <w:t>ed</w:t>
-      </w:r>
-      <w:r>
-        <w:t xml:space="preserve"> the game.</w:t>
+        <w:t xml:space="preserve">The remaining players get their turn </w:t>
+      </w:r>
+      <w:r>
+        <w:t xml:space="preserve">number </w:t>
+      </w:r>
+      <w:r>
+        <w:t>in the order they join the game.</w:t>
       </w:r>
     </w:p>
     <w:p>
@@ -5763,28 +5721,10 @@
         </w:numPr>
       </w:pPr>
       <w:r>
-        <w:t>During a player’s turn</w:t>
-      </w:r>
-      <w:r>
-        <w:t xml:space="preserve"> the</w:t>
-      </w:r>
-      <w:r>
-        <w:t>y</w:t>
-      </w:r>
-      <w:r>
-        <w:t xml:space="preserve"> option to pass </w:t>
-      </w:r>
-      <w:r>
-        <w:t>the</w:t>
-      </w:r>
-      <w:r>
-        <w:t xml:space="preserve"> turn just by clicking </w:t>
-      </w:r>
-      <w:r>
-        <w:t xml:space="preserve">the </w:t>
-      </w:r>
-      <w:r>
-        <w:t>“End turn” button</w:t>
+        <w:t>Players have he option of skipping their turn by clicking “e</w:t>
+      </w:r>
+      <w:r>
+        <w:t>nd turn” button</w:t>
       </w:r>
       <w:r>
         <w:t>.</w:t>
@@ -5808,28 +5748,13 @@
         <w:t xml:space="preserve"> a turn, </w:t>
       </w:r>
       <w:r>
-        <w:t xml:space="preserve">they </w:t>
-      </w:r>
-      <w:r>
-        <w:t xml:space="preserve">ask </w:t>
-      </w:r>
-      <w:r>
-        <w:t>an</w:t>
-      </w:r>
-      <w:r>
-        <w:t xml:space="preserve"> opponent for card</w:t>
-      </w:r>
-      <w:r>
-        <w:t>s</w:t>
+        <w:t>he or she</w:t>
       </w:r>
       <w:r>
         <w:t xml:space="preserve"> </w:t>
       </w:r>
       <w:r>
-        <w:t>by clicking the desired value</w:t>
-      </w:r>
-      <w:r>
-        <w:t>.</w:t>
+        <w:t>requests the desired card from an opponent.</w:t>
       </w:r>
     </w:p>
     <w:p>
@@ -5951,27 +5876,14 @@
       <w:r>
         <w:t xml:space="preserve">Figure </w:t>
       </w:r>
-      <w:r>
-        <w:fldChar w:fldCharType="begin"/>
-      </w:r>
-      <w:r>
-        <w:instrText xml:space="preserve"> SEQ Figure \* ARABIC </w:instrText>
-      </w:r>
-      <w:r>
-        <w:fldChar w:fldCharType="separate"/>
-      </w:r>
-      <w:r>
-        <w:rPr>
-          <w:noProof/>
-        </w:rPr>
-        <w:t>11</w:t>
-      </w:r>
-      <w:r>
-        <w:rPr>
-          <w:noProof/>
-        </w:rPr>
-        <w:fldChar w:fldCharType="end"/>
-      </w:r>
+      <w:fldSimple w:instr=" SEQ Figure \* ARABIC ">
+        <w:r>
+          <w:rPr>
+            <w:noProof/>
+          </w:rPr>
+          <w:t>11</w:t>
+        </w:r>
+      </w:fldSimple>
       <w:r>
         <w:t xml:space="preserve"> - Turn Logic</w:t>
       </w:r>
@@ -6023,7 +5935,13 @@
         </w:numPr>
       </w:pPr>
       <w:r>
-        <w:t>When one player has four of the same cards of a given rank, they form a book, and the cards are placed face up on the table. Each book worth 1 point</w:t>
+        <w:t xml:space="preserve">When one player has four of the same cards of a given rank, they form a book, and the cards are placed face up on the table. Each book </w:t>
+      </w:r>
+      <w:r>
+        <w:t>is worth a single</w:t>
+      </w:r>
+      <w:r>
+        <w:t xml:space="preserve"> point</w:t>
       </w:r>
       <w:r>
         <w:t>.</w:t>
@@ -6063,13 +5981,8 @@
         </w:numPr>
       </w:pPr>
       <w:r>
-        <w:t xml:space="preserve">Whoever has the most books </w:t>
-      </w:r>
-      <w:proofErr w:type="gramStart"/>
-      <w:r>
-        <w:t>wins.</w:t>
-      </w:r>
-      <w:proofErr w:type="gramEnd"/>
+        <w:t>Whoever has the most books wins.</w:t>
+      </w:r>
     </w:p>
     <w:p/>
     <w:p/>
@@ -6117,7 +6030,7 @@
 </file>
 
 <file path=word/endnotes.xml><?xml version="1.0" encoding="utf-8"?>
-<w:endnotes xmlns:wpc="http://schemas.microsoft.com/office/word/2010/wordprocessingCanvas" xmlns:mc="http://schemas.openxmlformats.org/markup-compatibility/2006" xmlns:o="urn:schemas-microsoft-com:office:office" xmlns:r="http://schemas.openxmlformats.org/officeDocument/2006/relationships" xmlns:m="http://schemas.openxmlformats.org/officeDocument/2006/math" xmlns:v="urn:schemas-microsoft-com:vml" xmlns:wp14="http://schemas.microsoft.com/office/word/2010/wordprocessingDrawing" xmlns:wp="http://schemas.openxmlformats.org/drawingml/2006/wordprocessingDrawing" xmlns:w10="urn:schemas-microsoft-com:office:word" xmlns:w="http://schemas.openxmlformats.org/wordprocessingml/2006/main" xmlns:w14="http://schemas.microsoft.com/office/word/2010/wordml" xmlns:wpg="http://schemas.microsoft.com/office/word/2010/wordprocessingGroup" xmlns:wpi="http://schemas.microsoft.com/office/word/2010/wordprocessingInk" xmlns:wne="http://schemas.microsoft.com/office/word/2006/wordml" xmlns:wps="http://schemas.microsoft.com/office/word/2010/wordprocessingShape" mc:Ignorable="w14 wp14">
+<w:endnotes xmlns:wpc="http://schemas.microsoft.com/office/word/2010/wordprocessingCanvas" xmlns:mo="http://schemas.microsoft.com/office/mac/office/2008/main" xmlns:mc="http://schemas.openxmlformats.org/markup-compatibility/2006" xmlns:mv="urn:schemas-microsoft-com:mac:vml" xmlns:o="urn:schemas-microsoft-com:office:office" xmlns:r="http://schemas.openxmlformats.org/officeDocument/2006/relationships" xmlns:m="http://schemas.openxmlformats.org/officeDocument/2006/math" xmlns:v="urn:schemas-microsoft-com:vml" xmlns:wp14="http://schemas.microsoft.com/office/word/2010/wordprocessingDrawing" xmlns:wp="http://schemas.openxmlformats.org/drawingml/2006/wordprocessingDrawing" xmlns:w10="urn:schemas-microsoft-com:office:word" xmlns:w="http://schemas.openxmlformats.org/wordprocessingml/2006/main" xmlns:w14="http://schemas.microsoft.com/office/word/2010/wordml" xmlns:wpg="http://schemas.microsoft.com/office/word/2010/wordprocessingGroup" xmlns:wpi="http://schemas.microsoft.com/office/word/2010/wordprocessingInk" xmlns:wne="http://schemas.microsoft.com/office/word/2006/wordml" xmlns:wps="http://schemas.microsoft.com/office/word/2010/wordprocessingShape" mc:Ignorable="w14 wp14">
   <w:endnote w:type="separator" w:id="-1">
     <w:p>
       <w:pPr>
@@ -6142,7 +6055,7 @@
 </file>
 
 <file path=word/footer1.xml><?xml version="1.0" encoding="utf-8"?>
-<w:ftr xmlns:wpc="http://schemas.microsoft.com/office/word/2010/wordprocessingCanvas" xmlns:mc="http://schemas.openxmlformats.org/markup-compatibility/2006" xmlns:o="urn:schemas-microsoft-com:office:office" xmlns:r="http://schemas.openxmlformats.org/officeDocument/2006/relationships" xmlns:m="http://schemas.openxmlformats.org/officeDocument/2006/math" xmlns:v="urn:schemas-microsoft-com:vml" xmlns:wp14="http://schemas.microsoft.com/office/word/2010/wordprocessingDrawing" xmlns:wp="http://schemas.openxmlformats.org/drawingml/2006/wordprocessingDrawing" xmlns:w10="urn:schemas-microsoft-com:office:word" xmlns:w="http://schemas.openxmlformats.org/wordprocessingml/2006/main" xmlns:w14="http://schemas.microsoft.com/office/word/2010/wordml" xmlns:wpg="http://schemas.microsoft.com/office/word/2010/wordprocessingGroup" xmlns:wpi="http://schemas.microsoft.com/office/word/2010/wordprocessingInk" xmlns:wne="http://schemas.microsoft.com/office/word/2006/wordml" xmlns:wps="http://schemas.microsoft.com/office/word/2010/wordprocessingShape" mc:Ignorable="w14 wp14">
+<w:ftr xmlns:wpc="http://schemas.microsoft.com/office/word/2010/wordprocessingCanvas" xmlns:mo="http://schemas.microsoft.com/office/mac/office/2008/main" xmlns:mc="http://schemas.openxmlformats.org/markup-compatibility/2006" xmlns:mv="urn:schemas-microsoft-com:mac:vml" xmlns:o="urn:schemas-microsoft-com:office:office" xmlns:r="http://schemas.openxmlformats.org/officeDocument/2006/relationships" xmlns:m="http://schemas.openxmlformats.org/officeDocument/2006/math" xmlns:v="urn:schemas-microsoft-com:vml" xmlns:wp14="http://schemas.microsoft.com/office/word/2010/wordprocessingDrawing" xmlns:wp="http://schemas.openxmlformats.org/drawingml/2006/wordprocessingDrawing" xmlns:w10="urn:schemas-microsoft-com:office:word" xmlns:w="http://schemas.openxmlformats.org/wordprocessingml/2006/main" xmlns:w14="http://schemas.microsoft.com/office/word/2010/wordml" xmlns:wpg="http://schemas.microsoft.com/office/word/2010/wordprocessingGroup" xmlns:wpi="http://schemas.microsoft.com/office/word/2010/wordprocessingInk" xmlns:wne="http://schemas.microsoft.com/office/word/2006/wordml" xmlns:wps="http://schemas.microsoft.com/office/word/2010/wordprocessingShape" mc:Ignorable="w14 wp14">
   <w:p>
     <w:pPr>
       <w:pStyle w:val="Footer"/>
@@ -6180,7 +6093,7 @@
 </file>
 
 <file path=word/footer2.xml><?xml version="1.0" encoding="utf-8"?>
-<w:ftr xmlns:wpc="http://schemas.microsoft.com/office/word/2010/wordprocessingCanvas" xmlns:mc="http://schemas.openxmlformats.org/markup-compatibility/2006" xmlns:o="urn:schemas-microsoft-com:office:office" xmlns:r="http://schemas.openxmlformats.org/officeDocument/2006/relationships" xmlns:m="http://schemas.openxmlformats.org/officeDocument/2006/math" xmlns:v="urn:schemas-microsoft-com:vml" xmlns:wp14="http://schemas.microsoft.com/office/word/2010/wordprocessingDrawing" xmlns:wp="http://schemas.openxmlformats.org/drawingml/2006/wordprocessingDrawing" xmlns:w10="urn:schemas-microsoft-com:office:word" xmlns:w="http://schemas.openxmlformats.org/wordprocessingml/2006/main" xmlns:w14="http://schemas.microsoft.com/office/word/2010/wordml" xmlns:wpg="http://schemas.microsoft.com/office/word/2010/wordprocessingGroup" xmlns:wpi="http://schemas.microsoft.com/office/word/2010/wordprocessingInk" xmlns:wne="http://schemas.microsoft.com/office/word/2006/wordml" xmlns:wps="http://schemas.microsoft.com/office/word/2010/wordprocessingShape" mc:Ignorable="w14 wp14">
+<w:ftr xmlns:wpc="http://schemas.microsoft.com/office/word/2010/wordprocessingCanvas" xmlns:mo="http://schemas.microsoft.com/office/mac/office/2008/main" xmlns:mc="http://schemas.openxmlformats.org/markup-compatibility/2006" xmlns:mv="urn:schemas-microsoft-com:mac:vml" xmlns:o="urn:schemas-microsoft-com:office:office" xmlns:r="http://schemas.openxmlformats.org/officeDocument/2006/relationships" xmlns:m="http://schemas.openxmlformats.org/officeDocument/2006/math" xmlns:v="urn:schemas-microsoft-com:vml" xmlns:wp14="http://schemas.microsoft.com/office/word/2010/wordprocessingDrawing" xmlns:wp="http://schemas.openxmlformats.org/drawingml/2006/wordprocessingDrawing" xmlns:w10="urn:schemas-microsoft-com:office:word" xmlns:w="http://schemas.openxmlformats.org/wordprocessingml/2006/main" xmlns:w14="http://schemas.microsoft.com/office/word/2010/wordml" xmlns:wpg="http://schemas.microsoft.com/office/word/2010/wordprocessingGroup" xmlns:wpi="http://schemas.microsoft.com/office/word/2010/wordprocessingInk" xmlns:wne="http://schemas.microsoft.com/office/word/2006/wordml" xmlns:wps="http://schemas.microsoft.com/office/word/2010/wordprocessingShape" mc:Ignorable="w14 wp14">
   <w:p>
     <w:pPr>
       <w:pStyle w:val="Footer"/>
@@ -6212,7 +6125,7 @@
         <w:rStyle w:val="PageNumber"/>
         <w:noProof/>
       </w:rPr>
-      <w:t>9</w:t>
+      <w:t>10</w:t>
     </w:r>
     <w:r>
       <w:rPr>
@@ -6237,7 +6150,7 @@
 </file>
 
 <file path=word/footnotes.xml><?xml version="1.0" encoding="utf-8"?>
-<w:footnotes xmlns:wpc="http://schemas.microsoft.com/office/word/2010/wordprocessingCanvas" xmlns:mc="http://schemas.openxmlformats.org/markup-compatibility/2006" xmlns:o="urn:schemas-microsoft-com:office:office" xmlns:r="http://schemas.openxmlformats.org/officeDocument/2006/relationships" xmlns:m="http://schemas.openxmlformats.org/officeDocument/2006/math" xmlns:v="urn:schemas-microsoft-com:vml" xmlns:wp14="http://schemas.microsoft.com/office/word/2010/wordprocessingDrawing" xmlns:wp="http://schemas.openxmlformats.org/drawingml/2006/wordprocessingDrawing" xmlns:w10="urn:schemas-microsoft-com:office:word" xmlns:w="http://schemas.openxmlformats.org/wordprocessingml/2006/main" xmlns:w14="http://schemas.microsoft.com/office/word/2010/wordml" xmlns:wpg="http://schemas.microsoft.com/office/word/2010/wordprocessingGroup" xmlns:wpi="http://schemas.microsoft.com/office/word/2010/wordprocessingInk" xmlns:wne="http://schemas.microsoft.com/office/word/2006/wordml" xmlns:wps="http://schemas.microsoft.com/office/word/2010/wordprocessingShape" mc:Ignorable="w14 wp14">
+<w:footnotes xmlns:wpc="http://schemas.microsoft.com/office/word/2010/wordprocessingCanvas" xmlns:mo="http://schemas.microsoft.com/office/mac/office/2008/main" xmlns:mc="http://schemas.openxmlformats.org/markup-compatibility/2006" xmlns:mv="urn:schemas-microsoft-com:mac:vml" xmlns:o="urn:schemas-microsoft-com:office:office" xmlns:r="http://schemas.openxmlformats.org/officeDocument/2006/relationships" xmlns:m="http://schemas.openxmlformats.org/officeDocument/2006/math" xmlns:v="urn:schemas-microsoft-com:vml" xmlns:wp14="http://schemas.microsoft.com/office/word/2010/wordprocessingDrawing" xmlns:wp="http://schemas.openxmlformats.org/drawingml/2006/wordprocessingDrawing" xmlns:w10="urn:schemas-microsoft-com:office:word" xmlns:w="http://schemas.openxmlformats.org/wordprocessingml/2006/main" xmlns:w14="http://schemas.microsoft.com/office/word/2010/wordml" xmlns:wpg="http://schemas.microsoft.com/office/word/2010/wordprocessingGroup" xmlns:wpi="http://schemas.microsoft.com/office/word/2010/wordprocessingInk" xmlns:wne="http://schemas.microsoft.com/office/word/2006/wordml" xmlns:wps="http://schemas.microsoft.com/office/word/2010/wordprocessingShape" mc:Ignorable="w14 wp14">
   <w:footnote w:type="separator" w:id="-1">
     <w:p>
       <w:pPr>
@@ -6262,7 +6175,7 @@
 </file>
 
 <file path=word/numbering.xml><?xml version="1.0" encoding="utf-8"?>
-<w:numbering xmlns:wpc="http://schemas.microsoft.com/office/word/2010/wordprocessingCanvas" xmlns:mc="http://schemas.openxmlformats.org/markup-compatibility/2006" xmlns:o="urn:schemas-microsoft-com:office:office" xmlns:r="http://schemas.openxmlformats.org/officeDocument/2006/relationships" xmlns:m="http://schemas.openxmlformats.org/officeDocument/2006/math" xmlns:v="urn:schemas-microsoft-com:vml" xmlns:wp14="http://schemas.microsoft.com/office/word/2010/wordprocessingDrawing" xmlns:wp="http://schemas.openxmlformats.org/drawingml/2006/wordprocessingDrawing" xmlns:w10="urn:schemas-microsoft-com:office:word" xmlns:w="http://schemas.openxmlformats.org/wordprocessingml/2006/main" xmlns:w14="http://schemas.microsoft.com/office/word/2010/wordml" xmlns:wpg="http://schemas.microsoft.com/office/word/2010/wordprocessingGroup" xmlns:wpi="http://schemas.microsoft.com/office/word/2010/wordprocessingInk" xmlns:wne="http://schemas.microsoft.com/office/word/2006/wordml" xmlns:wps="http://schemas.microsoft.com/office/word/2010/wordprocessingShape" mc:Ignorable="w14 wp14">
+<w:numbering xmlns:wpc="http://schemas.microsoft.com/office/word/2010/wordprocessingCanvas" xmlns:mo="http://schemas.microsoft.com/office/mac/office/2008/main" xmlns:mc="http://schemas.openxmlformats.org/markup-compatibility/2006" xmlns:mv="urn:schemas-microsoft-com:mac:vml" xmlns:o="urn:schemas-microsoft-com:office:office" xmlns:r="http://schemas.openxmlformats.org/officeDocument/2006/relationships" xmlns:m="http://schemas.openxmlformats.org/officeDocument/2006/math" xmlns:v="urn:schemas-microsoft-com:vml" xmlns:wp14="http://schemas.microsoft.com/office/word/2010/wordprocessingDrawing" xmlns:wp="http://schemas.openxmlformats.org/drawingml/2006/wordprocessingDrawing" xmlns:w10="urn:schemas-microsoft-com:office:word" xmlns:w="http://schemas.openxmlformats.org/wordprocessingml/2006/main" xmlns:w14="http://schemas.microsoft.com/office/word/2010/wordml" xmlns:wpg="http://schemas.microsoft.com/office/word/2010/wordprocessingGroup" xmlns:wpi="http://schemas.microsoft.com/office/word/2010/wordprocessingInk" xmlns:wne="http://schemas.microsoft.com/office/word/2006/wordml" xmlns:wps="http://schemas.microsoft.com/office/word/2010/wordprocessingShape" mc:Ignorable="w14 wp14">
   <w:abstractNum w:abstractNumId="0">
     <w:nsid w:val="FFFFFF1D"/>
     <w:multiLevelType w:val="multilevel"/>
@@ -8891,7 +8804,7 @@
       </w:pPr>
     </w:pPrDefault>
   </w:docDefaults>
-  <w:latentStyles w:defLockedState="0" w:defUIPriority="0" w:defSemiHidden="0" w:defUnhideWhenUsed="0" w:defQFormat="0" w:count="267">
+  <w:latentStyles w:defLockedState="0" w:defUIPriority="0" w:defSemiHidden="0" w:defUnhideWhenUsed="0" w:defQFormat="0" w:count="276">
     <w:lsdException w:name="heading 1" w:uiPriority="9" w:qFormat="1"/>
     <w:lsdException w:name="heading 2" w:uiPriority="9" w:qFormat="1"/>
     <w:lsdException w:name="heading 3" w:uiPriority="9" w:qFormat="1"/>
@@ -9170,6 +9083,7 @@
   <w:style w:type="character" w:default="1" w:styleId="DefaultParagraphFont">
     <w:name w:val="Default Paragraph Font"/>
     <w:uiPriority w:val="1"/>
+    <w:semiHidden/>
     <w:unhideWhenUsed/>
   </w:style>
   <w:style w:type="table" w:default="1" w:styleId="TableNormal">
@@ -9827,7 +9741,7 @@
 </file>
 
 <file path=word/stylesWithEffects.xml><?xml version="1.0" encoding="utf-8"?>
-<w:styles xmlns:wpc="http://schemas.microsoft.com/office/word/2010/wordprocessingCanvas" xmlns:mc="http://schemas.openxmlformats.org/markup-compatibility/2006" xmlns:o="urn:schemas-microsoft-com:office:office" xmlns:r="http://schemas.openxmlformats.org/officeDocument/2006/relationships" xmlns:m="http://schemas.openxmlformats.org/officeDocument/2006/math" xmlns:v="urn:schemas-microsoft-com:vml" xmlns:wp14="http://schemas.microsoft.com/office/word/2010/wordprocessingDrawing" xmlns:wp="http://schemas.openxmlformats.org/drawingml/2006/wordprocessingDrawing" xmlns:w10="urn:schemas-microsoft-com:office:word" xmlns:w="http://schemas.openxmlformats.org/wordprocessingml/2006/main" xmlns:w14="http://schemas.microsoft.com/office/word/2010/wordml" xmlns:wpg="http://schemas.microsoft.com/office/word/2010/wordprocessingGroup" xmlns:wpi="http://schemas.microsoft.com/office/word/2010/wordprocessingInk" xmlns:wne="http://schemas.microsoft.com/office/word/2006/wordml" xmlns:wps="http://schemas.microsoft.com/office/word/2010/wordprocessingShape" mc:Ignorable="w14 wp14">
+<w:styles xmlns:wpc="http://schemas.microsoft.com/office/word/2010/wordprocessingCanvas" xmlns:mo="http://schemas.microsoft.com/office/mac/office/2008/main" xmlns:mc="http://schemas.openxmlformats.org/markup-compatibility/2006" xmlns:mv="urn:schemas-microsoft-com:mac:vml" xmlns:o="urn:schemas-microsoft-com:office:office" xmlns:r="http://schemas.openxmlformats.org/officeDocument/2006/relationships" xmlns:m="http://schemas.openxmlformats.org/officeDocument/2006/math" xmlns:v="urn:schemas-microsoft-com:vml" xmlns:wp14="http://schemas.microsoft.com/office/word/2010/wordprocessingDrawing" xmlns:wp="http://schemas.openxmlformats.org/drawingml/2006/wordprocessingDrawing" xmlns:w10="urn:schemas-microsoft-com:office:word" xmlns:w="http://schemas.openxmlformats.org/wordprocessingml/2006/main" xmlns:w14="http://schemas.microsoft.com/office/word/2010/wordml" xmlns:wpg="http://schemas.microsoft.com/office/word/2010/wordprocessingGroup" xmlns:wpi="http://schemas.microsoft.com/office/word/2010/wordprocessingInk" xmlns:wne="http://schemas.microsoft.com/office/word/2006/wordml" xmlns:wps="http://schemas.microsoft.com/office/word/2010/wordprocessingShape" mc:Ignorable="w14 wp14">
   <w:docDefaults>
     <w:rPrDefault>
       <w:rPr>
@@ -9843,7 +9757,7 @@
       </w:pPr>
     </w:pPrDefault>
   </w:docDefaults>
-  <w:latentStyles w:defLockedState="0" w:defUIPriority="0" w:defSemiHidden="0" w:defUnhideWhenUsed="0" w:defQFormat="0" w:count="267">
+  <w:latentStyles w:defLockedState="0" w:defUIPriority="0" w:defSemiHidden="0" w:defUnhideWhenUsed="0" w:defQFormat="0" w:count="276">
     <w:lsdException w:name="heading 1" w:uiPriority="9" w:qFormat="1"/>
     <w:lsdException w:name="heading 2" w:uiPriority="9" w:qFormat="1"/>
     <w:lsdException w:name="heading 3" w:uiPriority="9" w:qFormat="1"/>
@@ -10122,6 +10036,7 @@
   <w:style w:type="character" w:default="1" w:styleId="DefaultParagraphFont">
     <w:name w:val="Default Paragraph Font"/>
     <w:uiPriority w:val="1"/>
+    <w:semiHidden/>
     <w:unhideWhenUsed/>
   </w:style>
   <w:style w:type="table" w:default="1" w:styleId="TableNormal">
@@ -10786,7 +10701,7 @@
         <a:sysClr val="windowText" lastClr="000000"/>
       </a:dk1>
       <a:lt1>
-        <a:sysClr val="window" lastClr="F9F9F9"/>
+        <a:sysClr val="window" lastClr="FFFFFF"/>
       </a:lt1>
       <a:dk2>
         <a:srgbClr val="1F497D"/>
@@ -11066,7 +10981,7 @@
 </file>
 
 <file path=customXml/itemProps1.xml><?xml version="1.0" encoding="utf-8"?>
-<ds:datastoreItem xmlns:ds="http://schemas.openxmlformats.org/officeDocument/2006/customXml" ds:itemID="{6D6958A9-4223-4B89-8B0D-4EAA0BFBF0F6}">
+<ds:datastoreItem xmlns:ds="http://schemas.openxmlformats.org/officeDocument/2006/customXml" ds:itemID="{E5406AB7-4AF6-144F-A065-6035B31BCF59}">
   <ds:schemaRefs>
     <ds:schemaRef ds:uri="http://schemas.openxmlformats.org/officeDocument/2006/bibliography"/>
   </ds:schemaRefs>

</xml_diff>